<commit_message>
week one refactored code
</commit_message>
<xml_diff>
--- a/GOLD/links.docx
+++ b/GOLD/links.docx
@@ -122,7 +122,21 @@
           <w:rPr>
             <w:rStyle w:val="Hyperlink"/>
           </w:rPr>
-          <w:t>http://Phantomwriter.github.com/gameworld/GOLD/index.html</w:t>
+          <w:t>http://Phantomwriter.github.com/asd2/GOLD/in</w:t>
+        </w:r>
+        <w:bookmarkStart w:id="0" w:name="_GoBack"/>
+        <w:bookmarkEnd w:id="0"/>
+        <w:r>
+          <w:rPr>
+            <w:rStyle w:val="Hyperlink"/>
+          </w:rPr>
+          <w:t>d</w:t>
+        </w:r>
+        <w:r>
+          <w:rPr>
+            <w:rStyle w:val="Hyperlink"/>
+          </w:rPr>
+          <w:t>ex.html</w:t>
         </w:r>
       </w:hyperlink>
     </w:p>
@@ -149,8 +163,6 @@
           <w:t>https://github.com/Phantomwriter/gameworld</w:t>
         </w:r>
       </w:hyperlink>
-      <w:bookmarkStart w:id="0" w:name="_GoBack"/>
-      <w:bookmarkEnd w:id="0"/>
     </w:p>
     <w:sectPr>
       <w:pgSz w:w="12240" w:h="15840"/>

</xml_diff>

<commit_message>
latest version...xml and json retrieves but don't display
</commit_message>
<xml_diff>
--- a/GOLD/links.docx
+++ b/GOLD/links.docx
@@ -16,7 +16,25 @@
           <w:sz w:val="28"/>
           <w:szCs w:val="28"/>
         </w:rPr>
-        <w:t>Howard Livingston</w:t>
+        <w:t>Howard Livingston-</w:t>
+      </w:r>
+      <w:proofErr w:type="spellStart"/>
+      <w:r>
+        <w:rPr>
+          <w:color w:val="000000" w:themeColor="text1"/>
+          <w:sz w:val="28"/>
+          <w:szCs w:val="28"/>
+        </w:rPr>
+        <w:t>Github</w:t>
+      </w:r>
+      <w:proofErr w:type="spellEnd"/>
+      <w:r>
+        <w:rPr>
+          <w:color w:val="000000" w:themeColor="text1"/>
+          <w:sz w:val="28"/>
+          <w:szCs w:val="28"/>
+        </w:rPr>
+        <w:t xml:space="preserve"> Links</w:t>
       </w:r>
     </w:p>
     <w:p>
@@ -33,33 +51,7 @@
           <w:sz w:val="28"/>
           <w:szCs w:val="28"/>
         </w:rPr>
-        <w:t>Week Two</w:t>
-      </w:r>
-      <w:r>
-        <w:rPr>
-          <w:color w:val="000000" w:themeColor="text1"/>
-          <w:sz w:val="28"/>
-          <w:szCs w:val="28"/>
-        </w:rPr>
-        <w:t xml:space="preserve"> Project </w:t>
-      </w:r>
-      <w:proofErr w:type="spellStart"/>
-      <w:r>
-        <w:rPr>
-          <w:color w:val="000000" w:themeColor="text1"/>
-          <w:sz w:val="28"/>
-          <w:szCs w:val="28"/>
-        </w:rPr>
-        <w:t>Github</w:t>
-      </w:r>
-      <w:proofErr w:type="spellEnd"/>
-      <w:r>
-        <w:rPr>
-          <w:color w:val="000000" w:themeColor="text1"/>
-          <w:sz w:val="28"/>
-          <w:szCs w:val="28"/>
-        </w:rPr>
-        <w:t xml:space="preserve"> Links</w:t>
+        <w:t>Marianne Sheldon</w:t>
       </w:r>
     </w:p>
     <w:p>
@@ -76,7 +68,7 @@
           <w:sz w:val="28"/>
           <w:szCs w:val="28"/>
         </w:rPr>
-        <w:t>Robin Alarcon</w:t>
+        <w:t>ASD</w:t>
       </w:r>
     </w:p>
     <w:p>
@@ -98,20 +90,16 @@
     </w:p>
     <w:p/>
     <w:p/>
+    <w:p/>
+    <w:p/>
     <w:p>
       <w:proofErr w:type="spellStart"/>
       <w:r>
-        <w:t>Gitl</w:t>
-      </w:r>
-      <w:r>
-        <w:t>hub</w:t>
+        <w:t>Gitlhub</w:t>
       </w:r>
       <w:proofErr w:type="spellEnd"/>
       <w:r>
-        <w:t xml:space="preserve"> Link</w:t>
-      </w:r>
-      <w:r>
-        <w:t xml:space="preserve"> Live app</w:t>
+        <w:t xml:space="preserve"> Link Live app</w:t>
       </w:r>
     </w:p>
     <w:p/>
@@ -122,21 +110,7 @@
           <w:rPr>
             <w:rStyle w:val="Hyperlink"/>
           </w:rPr>
-          <w:t>http://Phantomwriter.github.com/asd2/GOLD/in</w:t>
-        </w:r>
-        <w:bookmarkStart w:id="0" w:name="_GoBack"/>
-        <w:bookmarkEnd w:id="0"/>
-        <w:r>
-          <w:rPr>
-            <w:rStyle w:val="Hyperlink"/>
-          </w:rPr>
-          <w:t>d</w:t>
-        </w:r>
-        <w:r>
-          <w:rPr>
-            <w:rStyle w:val="Hyperlink"/>
-          </w:rPr>
-          <w:t>ex.html</w:t>
+          <w:t>http://Phantomwriter.github.com/asd2/GOLD/index.html</w:t>
         </w:r>
       </w:hyperlink>
     </w:p>
@@ -160,9 +134,13 @@
           <w:rPr>
             <w:rStyle w:val="Hyperlink"/>
           </w:rPr>
-          <w:t>https://github.com/Phantomwriter/gameworld</w:t>
+          <w:t>https://github.com/Phantomwriter/asd2</w:t>
         </w:r>
       </w:hyperlink>
+    </w:p>
+    <w:p>
+      <w:bookmarkStart w:id="0" w:name="_GoBack"/>
+      <w:bookmarkEnd w:id="0"/>
     </w:p>
     <w:sectPr>
       <w:pgSz w:w="12240" w:h="15840"/>
@@ -330,6 +308,7 @@
   <w:style w:type="paragraph" w:default="1" w:styleId="Normal">
     <w:name w:val="Normal"/>
     <w:qFormat/>
+    <w:rsid w:val="00D67F66"/>
   </w:style>
   <w:style w:type="character" w:default="1" w:styleId="DefaultParagraphFont">
     <w:name w:val="Default Paragraph Font"/>
@@ -540,6 +519,7 @@
   <w:style w:type="paragraph" w:default="1" w:styleId="Normal">
     <w:name w:val="Normal"/>
     <w:qFormat/>
+    <w:rsid w:val="00D67F66"/>
   </w:style>
   <w:style w:type="character" w:default="1" w:styleId="DefaultParagraphFont">
     <w:name w:val="Default Paragraph Font"/>

</xml_diff>

<commit_message>
Xml and json console logging but not displaying on page
</commit_message>
<xml_diff>
--- a/GOLD/links.docx
+++ b/GOLD/links.docx
@@ -18,6 +18,32 @@
         </w:rPr>
         <w:t>Howard Livingston</w:t>
       </w:r>
+      <w:r>
+        <w:rPr>
+          <w:color w:val="000000" w:themeColor="text1"/>
+          <w:sz w:val="28"/>
+          <w:szCs w:val="28"/>
+        </w:rPr>
+        <w:t>-</w:t>
+      </w:r>
+      <w:proofErr w:type="spellStart"/>
+      <w:r>
+        <w:rPr>
+          <w:color w:val="000000" w:themeColor="text1"/>
+          <w:sz w:val="28"/>
+          <w:szCs w:val="28"/>
+        </w:rPr>
+        <w:t>Github</w:t>
+      </w:r>
+      <w:proofErr w:type="spellEnd"/>
+      <w:r>
+        <w:rPr>
+          <w:color w:val="000000" w:themeColor="text1"/>
+          <w:sz w:val="28"/>
+          <w:szCs w:val="28"/>
+        </w:rPr>
+        <w:t xml:space="preserve"> Links</w:t>
+      </w:r>
     </w:p>
     <w:p>
       <w:pPr>
@@ -33,33 +59,7 @@
           <w:sz w:val="28"/>
           <w:szCs w:val="28"/>
         </w:rPr>
-        <w:t>Week Two</w:t>
-      </w:r>
-      <w:r>
-        <w:rPr>
-          <w:color w:val="000000" w:themeColor="text1"/>
-          <w:sz w:val="28"/>
-          <w:szCs w:val="28"/>
-        </w:rPr>
-        <w:t xml:space="preserve"> Project </w:t>
-      </w:r>
-      <w:proofErr w:type="spellStart"/>
-      <w:r>
-        <w:rPr>
-          <w:color w:val="000000" w:themeColor="text1"/>
-          <w:sz w:val="28"/>
-          <w:szCs w:val="28"/>
-        </w:rPr>
-        <w:t>Github</w:t>
-      </w:r>
-      <w:proofErr w:type="spellEnd"/>
-      <w:r>
-        <w:rPr>
-          <w:color w:val="000000" w:themeColor="text1"/>
-          <w:sz w:val="28"/>
-          <w:szCs w:val="28"/>
-        </w:rPr>
-        <w:t xml:space="preserve"> Links</w:t>
+        <w:t>Marianne Sheldon</w:t>
       </w:r>
     </w:p>
     <w:p>
@@ -76,7 +76,7 @@
           <w:sz w:val="28"/>
           <w:szCs w:val="28"/>
         </w:rPr>
-        <w:t>Robin Alarcon</w:t>
+        <w:t>ASD</w:t>
       </w:r>
     </w:p>
     <w:p>
@@ -98,7 +98,11 @@
     </w:p>
     <w:p/>
     <w:p/>
+    <w:p/>
+    <w:p/>
     <w:p>
+      <w:bookmarkStart w:id="0" w:name="_GoBack"/>
+      <w:bookmarkEnd w:id="0"/>
       <w:proofErr w:type="spellStart"/>
       <w:r>
         <w:t>Gitl</w:t>
@@ -122,7 +126,7 @@
           <w:rPr>
             <w:rStyle w:val="Hyperlink"/>
           </w:rPr>
-          <w:t>http://Phantomwriter.github.com/gameworld/GOLD/index.html</w:t>
+          <w:t>http://Phantomwriter.github.com/asd2/GOLD/index.html</w:t>
         </w:r>
       </w:hyperlink>
     </w:p>
@@ -146,11 +150,15 @@
           <w:rPr>
             <w:rStyle w:val="Hyperlink"/>
           </w:rPr>
-          <w:t>https://github.com/Phantomwriter/gameworld</w:t>
+          <w:t>https://gi</w:t>
+        </w:r>
+        <w:r>
+          <w:rPr>
+            <w:rStyle w:val="Hyperlink"/>
+          </w:rPr>
+          <w:t>thub.com/Phantomwriter/asd2</w:t>
         </w:r>
       </w:hyperlink>
-      <w:bookmarkStart w:id="0" w:name="_GoBack"/>
-      <w:bookmarkEnd w:id="0"/>
     </w:p>
     <w:sectPr>
       <w:pgSz w:w="12240" w:h="15840"/>

</xml_diff>

<commit_message>
Needed to add color to xml data buttons....final week two project
</commit_message>
<xml_diff>
--- a/GOLD/links.docx
+++ b/GOLD/links.docx
@@ -16,25 +16,7 @@
           <w:sz w:val="28"/>
           <w:szCs w:val="28"/>
         </w:rPr>
-        <w:t>Howard Livingston-</w:t>
-      </w:r>
-      <w:proofErr w:type="spellStart"/>
-      <w:r>
-        <w:rPr>
-          <w:color w:val="000000" w:themeColor="text1"/>
-          <w:sz w:val="28"/>
-          <w:szCs w:val="28"/>
-        </w:rPr>
-        <w:t>Github</w:t>
-      </w:r>
-      <w:proofErr w:type="spellEnd"/>
-      <w:r>
-        <w:rPr>
-          <w:color w:val="000000" w:themeColor="text1"/>
-          <w:sz w:val="28"/>
-          <w:szCs w:val="28"/>
-        </w:rPr>
-        <w:t xml:space="preserve"> Links</w:t>
+        <w:t>Howard Livingston-Github Links</w:t>
       </w:r>
     </w:p>
     <w:p>
@@ -85,7 +67,17 @@
           <w:sz w:val="28"/>
           <w:szCs w:val="28"/>
         </w:rPr>
-        <w:t>10/12</w:t>
+        <w:t>11</w:t>
+      </w:r>
+      <w:bookmarkStart w:id="0" w:name="_GoBack"/>
+      <w:bookmarkEnd w:id="0"/>
+      <w:r>
+        <w:rPr>
+          <w:color w:val="000000" w:themeColor="text1"/>
+          <w:sz w:val="28"/>
+          <w:szCs w:val="28"/>
+        </w:rPr>
+        <w:t>/12</w:t>
       </w:r>
     </w:p>
     <w:p/>
@@ -93,13 +85,8 @@
     <w:p/>
     <w:p/>
     <w:p>
-      <w:proofErr w:type="spellStart"/>
       <w:r>
-        <w:t>Gitlhub</w:t>
-      </w:r>
-      <w:proofErr w:type="spellEnd"/>
-      <w:r>
-        <w:t xml:space="preserve"> Link Live app</w:t>
+        <w:t>Gitlhub Link Live app</w:t>
       </w:r>
     </w:p>
     <w:p/>
@@ -118,13 +105,8 @@
     <w:p/>
     <w:p/>
     <w:p>
-      <w:proofErr w:type="spellStart"/>
       <w:r>
-        <w:t>Github</w:t>
-      </w:r>
-      <w:proofErr w:type="spellEnd"/>
-      <w:r>
-        <w:t xml:space="preserve"> Master branch</w:t>
+        <w:t>Github Master branch</w:t>
       </w:r>
     </w:p>
     <w:p/>
@@ -138,10 +120,7 @@
         </w:r>
       </w:hyperlink>
     </w:p>
-    <w:p>
-      <w:bookmarkStart w:id="0" w:name="_GoBack"/>
-      <w:bookmarkEnd w:id="0"/>
-    </w:p>
+    <w:p/>
     <w:sectPr>
       <w:pgSz w:w="12240" w:h="15840"/>
       <w:pgMar w:top="1440" w:right="1800" w:bottom="1440" w:left="1800" w:header="720" w:footer="720" w:gutter="0"/>

</xml_diff>

<commit_message>
Current stste of gameworld app
</commit_message>
<xml_diff>
--- a/GOLD/links.docx
+++ b/GOLD/links.docx
@@ -16,7 +16,25 @@
           <w:sz w:val="28"/>
           <w:szCs w:val="28"/>
         </w:rPr>
-        <w:t>Howard Livingston-Github Links</w:t>
+        <w:t>Howard Livingston-</w:t>
+      </w:r>
+      <w:proofErr w:type="spellStart"/>
+      <w:r>
+        <w:rPr>
+          <w:color w:val="000000" w:themeColor="text1"/>
+          <w:sz w:val="28"/>
+          <w:szCs w:val="28"/>
+        </w:rPr>
+        <w:t>Github</w:t>
+      </w:r>
+      <w:proofErr w:type="spellEnd"/>
+      <w:r>
+        <w:rPr>
+          <w:color w:val="000000" w:themeColor="text1"/>
+          <w:sz w:val="28"/>
+          <w:szCs w:val="28"/>
+        </w:rPr>
+        <w:t xml:space="preserve"> Links</w:t>
       </w:r>
     </w:p>
     <w:p>
@@ -67,17 +85,7 @@
           <w:sz w:val="28"/>
           <w:szCs w:val="28"/>
         </w:rPr>
-        <w:t>11</w:t>
-      </w:r>
-      <w:bookmarkStart w:id="0" w:name="_GoBack"/>
-      <w:bookmarkEnd w:id="0"/>
-      <w:r>
-        <w:rPr>
-          <w:color w:val="000000" w:themeColor="text1"/>
-          <w:sz w:val="28"/>
-          <w:szCs w:val="28"/>
-        </w:rPr>
-        <w:t>/12</w:t>
+        <w:t>10/12</w:t>
       </w:r>
     </w:p>
     <w:p/>
@@ -85,8 +93,13 @@
     <w:p/>
     <w:p/>
     <w:p>
-      <w:r>
-        <w:t>Gitlhub Link Live app</w:t>
+      <w:proofErr w:type="spellStart"/>
+      <w:r>
+        <w:t>Gitlhub</w:t>
+      </w:r>
+      <w:proofErr w:type="spellEnd"/>
+      <w:r>
+        <w:t xml:space="preserve"> Link Live app</w:t>
       </w:r>
     </w:p>
     <w:p/>
@@ -97,7 +110,15 @@
           <w:rPr>
             <w:rStyle w:val="Hyperlink"/>
           </w:rPr>
-          <w:t>http://Phantomwriter.github.com/asd2/GOLD/index.html</w:t>
+          <w:t>http://Phantomwri</w:t>
+        </w:r>
+        <w:bookmarkStart w:id="0" w:name="_GoBack"/>
+        <w:bookmarkEnd w:id="0"/>
+        <w:r>
+          <w:rPr>
+            <w:rStyle w:val="Hyperlink"/>
+          </w:rPr>
+          <w:t>ter.github.com/asd2/GOLD/index.html</w:t>
         </w:r>
       </w:hyperlink>
     </w:p>
@@ -105,8 +126,13 @@
     <w:p/>
     <w:p/>
     <w:p>
-      <w:r>
-        <w:t>Github Master branch</w:t>
+      <w:proofErr w:type="spellStart"/>
+      <w:r>
+        <w:t>Github</w:t>
+      </w:r>
+      <w:proofErr w:type="spellEnd"/>
+      <w:r>
+        <w:t xml:space="preserve"> Master branch</w:t>
       </w:r>
     </w:p>
     <w:p/>
@@ -116,11 +142,10 @@
           <w:rPr>
             <w:rStyle w:val="Hyperlink"/>
           </w:rPr>
-          <w:t>https://github.com/Phantomwriter/asd2</w:t>
+          <w:t>https://github.com/Phantomwriter/asd2/GOLD</w:t>
         </w:r>
       </w:hyperlink>
     </w:p>
-    <w:p/>
     <w:sectPr>
       <w:pgSz w:w="12240" w:h="15840"/>
       <w:pgMar w:top="1440" w:right="1800" w:bottom="1440" w:left="1800" w:header="720" w:footer="720" w:gutter="0"/>

</xml_diff>